<commit_message>
New translations [template] affiliate email - invite to seminar .docx (Russian)
</commit_message>
<xml_diff>
--- a/public/email/crowdin/translations/ru/[TEMPLATE] Affiliate email - invite to seminar .docx
+++ b/public/email/crowdin/translations/ru/[TEMPLATE] Affiliate email - invite to seminar .docx
@@ -318,19 +318,19 @@
         <w:pStyle w:val="P68B1DB1-Normal3"/>
       </w:pPr>
       <w:r>
-        <w:t xml:space="preserve">You’re invited to our Deriv Partner Seminar</w:t>
-      </w:r>
-    </w:p>
-    <w:p/>
-    <w:p>
-      <w:r>
-        <w:t xml:space="preserve">Dear [PARTNER NAME], </w:t>
-      </w:r>
-    </w:p>
-    <w:p/>
-    <w:p>
-      <w:r>
-        <w:t xml:space="preserve">We’re excited to let you know that the Deriv Affiliate team will be in [CITY] in [MONTH] to meet with you, our valued partners!</w:t>
+        <w:t xml:space="preserve">Вы приглашены на семинар для партнеров Deriv</w:t>
+      </w:r>
+    </w:p>
+    <w:p/>
+    <w:p>
+      <w:r>
+        <w:t xml:space="preserve">Здравствуйте, [PARTNER NAME], </w:t>
+      </w:r>
+    </w:p>
+    <w:p/>
+    <w:p>
+      <w:r>
+        <w:t xml:space="preserve">Мы рады сообщить, что совсем скоро ([MONTH]) партнерская команда Deriv проведет встречу с участниками программы в [CITY].</w:t>
       </w:r>
     </w:p>
     <w:p/>
@@ -547,7 +547,7 @@
     <w:p/>
     <w:p>
       <w:r>
-        <w:t xml:space="preserve">In this one-day seminar, we’ll be providing technical and marketing support, offering the opportunity to network with other partners over a delicious lunch as well as listening to your feedback about our partnership programmes. This is your chance to get your voice heard, which will help us plan future efforts to support you better. </w:t>
+        <w:t xml:space="preserve">На этом однодневном семинаре мы предоставим техническую и маркетинговую поддержку, предложим возможность пообщаться с другими партнерами за вкусным обедом, а также выслушаем ваши отзывы о наших партнерских программах. Это ваш шанс высказать свое мнение, которое поможет нам спланировать дальнейшее развитие нашего сотрудничества. </w:t>
       </w:r>
     </w:p>
     <w:p/>
@@ -562,7 +562,7 @@
         <w:t>[DATE]</w:t>
       </w:r>
       <w:r>
-        <w:t xml:space="preserve">. Please note that attendance is confirmed on a first come, first served basis. We look forward to seeing you there!</w:t>
+        <w:t xml:space="preserve">. Please note that attendance is confirmed on a first come, first served basis. Мы будем рады встретиться с вами!</w:t>
         <w:br w:type="textWrapping"/>
       </w:r>
     </w:p>

</xml_diff>